<commit_message>
Remove trayapp compatibility with Avid4 for screen control Preferably use WoL and Ping for turning on and checking status of screen
</commit_message>
<xml_diff>
--- a/Planning/Setting up Kubuntu.docx
+++ b/Planning/Setting up Kubuntu.docx
@@ -9,12 +9,14 @@
       <w:r>
         <w:t xml:space="preserve">Configure </w:t>
       </w:r>
+      <w:proofErr w:type="spellStart"/>
       <w:r>
         <w:t>Ku</w:t>
       </w:r>
       <w:r>
         <w:t>buntu</w:t>
       </w:r>
+      <w:proofErr w:type="spellEnd"/>
       <w:r>
         <w:t xml:space="preserve"> </w:t>
       </w:r>
@@ -42,11 +44,16 @@
       <w:r>
         <w:t xml:space="preserve"> </w:t>
       </w:r>
+      <w:proofErr w:type="spellStart"/>
       <w:r>
         <w:t>Ku</w:t>
       </w:r>
       <w:r>
-        <w:t>buntu 22.04</w:t>
+        <w:t>buntu</w:t>
+      </w:r>
+      <w:proofErr w:type="spellEnd"/>
+      <w:r>
+        <w:t xml:space="preserve"> 22.04</w:t>
       </w:r>
     </w:p>
     <w:p>
@@ -103,7 +110,27 @@
         </w:numPr>
       </w:pPr>
       <w:r>
-        <w:t>Install NoMachine for remote access</w:t>
+        <w:t xml:space="preserve">Install </w:t>
+      </w:r>
+      <w:proofErr w:type="spellStart"/>
+      <w:r>
+        <w:t>NoMachine</w:t>
+      </w:r>
+      <w:proofErr w:type="spellEnd"/>
+      <w:r>
+        <w:t xml:space="preserve"> for remote access</w:t>
+      </w:r>
+    </w:p>
+    <w:p>
+      <w:pPr>
+        <w:pStyle w:val="ListParagraph"/>
+        <w:numPr>
+          <w:ilvl w:val="1"/>
+          <w:numId w:val="1"/>
+        </w:numPr>
+      </w:pPr>
+      <w:r>
+        <w:t>https://downloads.nomachine.com/</w:t>
       </w:r>
     </w:p>
     <w:p>
@@ -115,7 +142,30 @@
         </w:numPr>
       </w:pPr>
       <w:r>
-        <w:t>Sudo ubuntu-drivers install (for NVidia card)</w:t>
+        <w:t xml:space="preserve">Drivers </w:t>
+      </w:r>
+      <w:r>
+        <w:t>for NVidia card</w:t>
+      </w:r>
+    </w:p>
+    <w:p>
+      <w:pPr>
+        <w:pStyle w:val="ListParagraph"/>
+        <w:numPr>
+          <w:ilvl w:val="1"/>
+          <w:numId w:val="1"/>
+        </w:numPr>
+      </w:pPr>
+      <w:proofErr w:type="spellStart"/>
+      <w:r>
+        <w:t>s</w:t>
+      </w:r>
+      <w:r>
+        <w:t>udo</w:t>
+      </w:r>
+      <w:proofErr w:type="spellEnd"/>
+      <w:r>
+        <w:t xml:space="preserve"> ubuntu-drivers install</w:t>
       </w:r>
     </w:p>
     <w:p>
@@ -127,8 +177,17 @@
         </w:numPr>
       </w:pPr>
       <w:r>
-        <w:t xml:space="preserve">Upgrade mesa drivers - </w:t>
-      </w:r>
+        <w:t>Upgrade mesa drivers</w:t>
+      </w:r>
+    </w:p>
+    <w:p>
+      <w:pPr>
+        <w:pStyle w:val="ListParagraph"/>
+        <w:numPr>
+          <w:ilvl w:val="1"/>
+          <w:numId w:val="1"/>
+        </w:numPr>
+      </w:pPr>
       <w:r>
         <w:t>https://www.linuxcapable.com/how-to-upgrade-mesa-drivers-on-ubuntu-linux/</w:t>
       </w:r>
@@ -144,18 +203,30 @@
       <w:r>
         <w:t xml:space="preserve">Mount </w:t>
       </w:r>
+      <w:proofErr w:type="spellStart"/>
       <w:r>
         <w:t>hdd</w:t>
       </w:r>
+      <w:proofErr w:type="spellEnd"/>
       <w:r>
         <w:t xml:space="preserve"> disk in /</w:t>
       </w:r>
-      <w:r>
-        <w:t xml:space="preserve">hdd </w:t>
-      </w:r>
-      <w:r>
-        <w:t>– edit /etc/fstab</w:t>
-      </w:r>
+      <w:proofErr w:type="spellStart"/>
+      <w:r>
+        <w:t>hdd</w:t>
+      </w:r>
+      <w:proofErr w:type="spellEnd"/>
+      <w:r>
+        <w:t xml:space="preserve"> </w:t>
+      </w:r>
+      <w:r>
+        <w:t>– edit /etc/</w:t>
+      </w:r>
+      <w:proofErr w:type="spellStart"/>
+      <w:r>
+        <w:t>fstab</w:t>
+      </w:r>
+      <w:proofErr w:type="spellEnd"/>
     </w:p>
     <w:p>
       <w:pPr>
@@ -178,13 +249,27 @@
         </w:numPr>
       </w:pPr>
       <w:r>
-        <w:t>Create a GPT key - (</w:t>
-      </w:r>
-      <w:r>
-        <w:t>gpg --full-gen-ke</w:t>
-      </w:r>
-      <w:r>
-        <w:t>y)</w:t>
+        <w:t xml:space="preserve">Create a GPT key </w:t>
+      </w:r>
+    </w:p>
+    <w:p>
+      <w:pPr>
+        <w:pStyle w:val="ListParagraph"/>
+        <w:numPr>
+          <w:ilvl w:val="1"/>
+          <w:numId w:val="1"/>
+        </w:numPr>
+      </w:pPr>
+      <w:proofErr w:type="spellStart"/>
+      <w:r>
+        <w:t>gpg</w:t>
+      </w:r>
+      <w:proofErr w:type="spellEnd"/>
+      <w:r>
+        <w:t xml:space="preserve"> --full-gen-ke</w:t>
+      </w:r>
+      <w:r>
+        <w:t>y</w:t>
       </w:r>
     </w:p>
     <w:p>
@@ -219,8 +304,13 @@
           <w:numId w:val="1"/>
         </w:numPr>
       </w:pPr>
-      <w:r>
-        <w:t>installJRMC for service</w:t>
+      <w:proofErr w:type="spellStart"/>
+      <w:r>
+        <w:t>installJRMC</w:t>
+      </w:r>
+      <w:proofErr w:type="spellEnd"/>
+      <w:r>
+        <w:t xml:space="preserve"> for service</w:t>
       </w:r>
       <w:r>
         <w:t xml:space="preserve"> </w:t>
@@ -233,7 +323,29 @@
           <w:szCs w:val="20"/>
           <w:shd w:val="clear" w:color="auto" w:fill="ECEDF3"/>
         </w:rPr>
-        <w:t>(--service jriver-mediaserver)</w:t>
+        <w:t xml:space="preserve">(--service </w:t>
+      </w:r>
+      <w:proofErr w:type="spellStart"/>
+      <w:r>
+        <w:rPr>
+          <w:rFonts w:ascii="Verdana" w:hAnsi="Verdana"/>
+          <w:color w:val="000000"/>
+          <w:sz w:val="20"/>
+          <w:szCs w:val="20"/>
+          <w:shd w:val="clear" w:color="auto" w:fill="ECEDF3"/>
+        </w:rPr>
+        <w:t>jriver-mediaserver</w:t>
+      </w:r>
+      <w:proofErr w:type="spellEnd"/>
+      <w:r>
+        <w:rPr>
+          <w:rFonts w:ascii="Verdana" w:hAnsi="Verdana"/>
+          <w:color w:val="000000"/>
+          <w:sz w:val="20"/>
+          <w:szCs w:val="20"/>
+          <w:shd w:val="clear" w:color="auto" w:fill="ECEDF3"/>
+        </w:rPr>
+        <w:t>)</w:t>
       </w:r>
     </w:p>
     <w:p>
@@ -306,11 +418,19 @@
       <w:r>
         <w:t xml:space="preserve">At least </w:t>
       </w:r>
+      <w:proofErr w:type="spellStart"/>
       <w:r>
         <w:t>hdd</w:t>
       </w:r>
-      <w:r>
-        <w:t xml:space="preserve"> and Avid5 folders</w:t>
+      <w:proofErr w:type="spellEnd"/>
+      <w:r>
+        <w:t xml:space="preserve"> and </w:t>
+      </w:r>
+      <w:r>
+        <w:t>Updated.</w:t>
+      </w:r>
+      <w:r>
+        <w:t>Avid5 folders</w:t>
       </w:r>
     </w:p>
     <w:p>
@@ -330,8 +450,21 @@
       <w:r>
         <w:t xml:space="preserve">: </w:t>
       </w:r>
-      <w:r>
-        <w:t>sudo ufw allow samba</w:t>
+      <w:proofErr w:type="spellStart"/>
+      <w:r>
+        <w:t>sudo</w:t>
+      </w:r>
+      <w:proofErr w:type="spellEnd"/>
+      <w:r>
+        <w:t xml:space="preserve"> </w:t>
+      </w:r>
+      <w:proofErr w:type="spellStart"/>
+      <w:r>
+        <w:t>ufw</w:t>
+      </w:r>
+      <w:proofErr w:type="spellEnd"/>
+      <w:r>
+        <w:t xml:space="preserve"> allow samba</w:t>
       </w:r>
     </w:p>
     <w:p>
@@ -378,8 +511,13 @@
           <w:numId w:val="1"/>
         </w:numPr>
       </w:pPr>
-      <w:r>
-        <w:t>sudo apt-get install -y aspnetcore-runtime-</w:t>
+      <w:proofErr w:type="spellStart"/>
+      <w:r>
+        <w:t>sudo</w:t>
+      </w:r>
+      <w:proofErr w:type="spellEnd"/>
+      <w:r>
+        <w:t xml:space="preserve"> apt-get install -y aspnetcore-runtime-</w:t>
       </w:r>
       <w:r>
         <w:t>6</w:t>
@@ -400,7 +538,40 @@
         </w:numPr>
       </w:pPr>
       <w:r>
-        <w:t>Install cec-client (sudo apt install cec-client)</w:t>
+        <w:t xml:space="preserve">Install </w:t>
+      </w:r>
+      <w:proofErr w:type="spellStart"/>
+      <w:r>
+        <w:t>cec</w:t>
+      </w:r>
+      <w:proofErr w:type="spellEnd"/>
+      <w:r>
+        <w:t>-client</w:t>
+      </w:r>
+    </w:p>
+    <w:p>
+      <w:pPr>
+        <w:pStyle w:val="ListParagraph"/>
+        <w:numPr>
+          <w:ilvl w:val="1"/>
+          <w:numId w:val="1"/>
+        </w:numPr>
+      </w:pPr>
+      <w:proofErr w:type="spellStart"/>
+      <w:r>
+        <w:t>sudo</w:t>
+      </w:r>
+      <w:proofErr w:type="spellEnd"/>
+      <w:r>
+        <w:t xml:space="preserve"> apt install </w:t>
+      </w:r>
+      <w:proofErr w:type="spellStart"/>
+      <w:r>
+        <w:t>cec</w:t>
+      </w:r>
+      <w:proofErr w:type="spellEnd"/>
+      <w:r>
+        <w:t>-client</w:t>
       </w:r>
     </w:p>
     <w:p>
@@ -412,6 +583,42 @@
         </w:numPr>
       </w:pPr>
       <w:r>
+        <w:t>Publish/copy Avid5.Auth (not for test m/c)</w:t>
+      </w:r>
+    </w:p>
+    <w:p>
+      <w:pPr>
+        <w:pStyle w:val="ListParagraph"/>
+        <w:numPr>
+          <w:ilvl w:val="1"/>
+          <w:numId w:val="1"/>
+        </w:numPr>
+      </w:pPr>
+      <w:r>
+        <w:t>Test on port 5010</w:t>
+      </w:r>
+    </w:p>
+    <w:p>
+      <w:pPr>
+        <w:pStyle w:val="ListParagraph"/>
+        <w:numPr>
+          <w:ilvl w:val="1"/>
+          <w:numId w:val="1"/>
+        </w:numPr>
+      </w:pPr>
+      <w:r>
+        <w:t>Set to start automatically</w:t>
+      </w:r>
+    </w:p>
+    <w:p>
+      <w:pPr>
+        <w:pStyle w:val="ListParagraph"/>
+        <w:numPr>
+          <w:ilvl w:val="0"/>
+          <w:numId w:val="1"/>
+        </w:numPr>
+      </w:pPr>
+      <w:r>
         <w:t>Publish/copy</w:t>
       </w:r>
       <w:r>
@@ -452,51 +659,6 @@
       </w:pPr>
       <w:r>
         <w:t>Set to start automatically (in a bash loop)</w:t>
-      </w:r>
-    </w:p>
-    <w:p>
-      <w:pPr>
-        <w:pStyle w:val="ListParagraph"/>
-        <w:numPr>
-          <w:ilvl w:val="0"/>
-          <w:numId w:val="1"/>
-        </w:numPr>
-      </w:pPr>
-      <w:r>
-        <w:t xml:space="preserve">Publish/copy </w:t>
-      </w:r>
-      <w:r>
-        <w:t>Avid5.Auth</w:t>
-      </w:r>
-      <w:r>
-        <w:t xml:space="preserve"> (not for test m</w:t>
-      </w:r>
-      <w:r>
-        <w:t>/c)</w:t>
-      </w:r>
-    </w:p>
-    <w:p>
-      <w:pPr>
-        <w:pStyle w:val="ListParagraph"/>
-        <w:numPr>
-          <w:ilvl w:val="1"/>
-          <w:numId w:val="1"/>
-        </w:numPr>
-      </w:pPr>
-      <w:r>
-        <w:t>Test on port 5010</w:t>
-      </w:r>
-    </w:p>
-    <w:p>
-      <w:pPr>
-        <w:pStyle w:val="ListParagraph"/>
-        <w:numPr>
-          <w:ilvl w:val="1"/>
-          <w:numId w:val="1"/>
-        </w:numPr>
-      </w:pPr>
-      <w:r>
-        <w:t>Set to start automatically</w:t>
       </w:r>
     </w:p>
     <w:p>
@@ -537,7 +699,22 @@
         </w:numPr>
       </w:pPr>
       <w:r>
-        <w:t xml:space="preserve">Allow ports 84&amp;88 through the firewall </w:t>
+        <w:t>Allow ports 84</w:t>
+      </w:r>
+      <w:r>
+        <w:t xml:space="preserve"> </w:t>
+      </w:r>
+      <w:r>
+        <w:t>&amp;</w:t>
+      </w:r>
+      <w:r>
+        <w:t xml:space="preserve"> </w:t>
+      </w:r>
+      <w:r>
+        <w:t xml:space="preserve">88 through the firewall </w:t>
+      </w:r>
+      <w:r>
+        <w:t>to local ports 5000 and 5010</w:t>
       </w:r>
     </w:p>
     <w:sectPr>

</xml_diff>